<commit_message>
Added Concordia Bootcamps position
</commit_message>
<xml_diff>
--- a/stanclarkejr-2022-resume.docx
+++ b/stanclarkejr-2022-resume.docx
@@ -1236,14 +1236,14 @@
           <w:color w:val="2e4440"/>
         </w:rPr>
       </w:pPr>
-      <w:bookmarkStart w:colFirst="0" w:colLast="0" w:name="_2s8eyo1" w:id="14"/>
+      <w:bookmarkStart w:colFirst="0" w:colLast="0" w:name="_ked2odot728" w:id="14"/>
       <w:bookmarkEnd w:id="14"/>
       <w:r>
         <w:rPr>
           <w:rFonts w:ascii="Open Sans" w:cs="Open Sans" w:eastAsia="Open Sans" w:hAnsi="Open Sans"/>
           <w:rtl w:val="0"/>
         </w:rPr>
-        <w:t xml:space="preserve">Centre for Community Organizations (COCo)</w:t>
+        <w:t xml:space="preserve">Concordia Bootcamps</w:t>
       </w:r>
       <w:r>
         <w:rPr>
@@ -1253,21 +1253,28 @@
           <w:color w:val="2e4440"/>
           <w:rtl w:val="0"/>
         </w:rPr>
-        <w:t xml:space="preserve"> — Affiliate Facilitator, Web Development</w:t>
-      </w:r>
-    </w:p>
-    <w:p>
-      <w:pPr>
-        <w:rPr>
-          <w:rFonts w:ascii="Open Sans" w:cs="Open Sans" w:eastAsia="Open Sans" w:hAnsi="Open Sans"/>
-        </w:rPr>
-      </w:pPr>
-      <w:r>
-        <w:rPr>
-          <w:rFonts w:ascii="Open Sans" w:cs="Open Sans" w:eastAsia="Open Sans" w:hAnsi="Open Sans"/>
-          <w:rtl w:val="0"/>
-        </w:rPr>
-        <w:t xml:space="preserve">JULY 2021 - PRESENT</w:t>
+        <w:t xml:space="preserve"> — Web Development Instructor</w:t>
+      </w:r>
+    </w:p>
+    <w:p>
+      <w:pPr>
+        <w:rPr>
+          <w:rFonts w:ascii="Open Sans" w:cs="Open Sans" w:eastAsia="Open Sans" w:hAnsi="Open Sans"/>
+        </w:rPr>
+      </w:pPr>
+      <w:r>
+        <w:rPr>
+          <w:rFonts w:ascii="Open Sans" w:cs="Open Sans" w:eastAsia="Open Sans" w:hAnsi="Open Sans"/>
+          <w:rtl w:val="0"/>
+        </w:rPr>
+        <w:t xml:space="preserve">MAY </w:t>
+      </w:r>
+      <w:r>
+        <w:rPr>
+          <w:rFonts w:ascii="Open Sans" w:cs="Open Sans" w:eastAsia="Open Sans" w:hAnsi="Open Sans"/>
+          <w:rtl w:val="0"/>
+        </w:rPr>
+        <w:t xml:space="preserve">2022 - PRESENT</w:t>
       </w:r>
     </w:p>
     <w:p>
@@ -1282,7 +1289,7 @@
           <w:rFonts w:ascii="Open Sans" w:cs="Open Sans" w:eastAsia="Open Sans" w:hAnsi="Open Sans"/>
           <w:rtl w:val="0"/>
         </w:rPr>
-        <w:t xml:space="preserve">Provide services such as technical facilitation and training (group and individual), in addition to various technical services, and consulting to non-profit clients.</w:t>
+        <w:t xml:space="preserve">Responsible for teaching a class of beginners various topics (HTML, CSS, JavaScript, GitHub, React, NodeJS, EJS, and MongoDB), assigning work, reviewing code, grading, and mentoring students on a 1-1 basis. Also work closely in collaboration with other instructors and the education team.</w:t>
       </w:r>
     </w:p>
     <w:p>
@@ -1297,14 +1304,14 @@
           <w:color w:val="2e4440"/>
         </w:rPr>
       </w:pPr>
-      <w:bookmarkStart w:colFirst="0" w:colLast="0" w:name="_17dp8vu" w:id="15"/>
+      <w:bookmarkStart w:colFirst="0" w:colLast="0" w:name="_2pmopoikfokt" w:id="15"/>
       <w:bookmarkEnd w:id="15"/>
       <w:r>
         <w:rPr>
           <w:rFonts w:ascii="Open Sans" w:cs="Open Sans" w:eastAsia="Open Sans" w:hAnsi="Open Sans"/>
           <w:rtl w:val="0"/>
         </w:rPr>
-        <w:t xml:space="preserve">Digital Triptychs</w:t>
+        <w:t xml:space="preserve">Centre for Community Organizations (COCo)</w:t>
       </w:r>
       <w:r>
         <w:rPr>
@@ -1314,21 +1321,21 @@
           <w:color w:val="2e4440"/>
           <w:rtl w:val="0"/>
         </w:rPr>
-        <w:t xml:space="preserve"> — Owner &amp; Freelance Web Developer</w:t>
-      </w:r>
-    </w:p>
-    <w:p>
-      <w:pPr>
-        <w:rPr>
-          <w:rFonts w:ascii="Open Sans" w:cs="Open Sans" w:eastAsia="Open Sans" w:hAnsi="Open Sans"/>
-        </w:rPr>
-      </w:pPr>
-      <w:r>
-        <w:rPr>
-          <w:rFonts w:ascii="Open Sans" w:cs="Open Sans" w:eastAsia="Open Sans" w:hAnsi="Open Sans"/>
-          <w:rtl w:val="0"/>
-        </w:rPr>
-        <w:t xml:space="preserve">OCTOBER 2016 - PRESENT</w:t>
+        <w:t xml:space="preserve"> — Affiliate Facilitator, Web Development</w:t>
+      </w:r>
+    </w:p>
+    <w:p>
+      <w:pPr>
+        <w:rPr>
+          <w:rFonts w:ascii="Open Sans" w:cs="Open Sans" w:eastAsia="Open Sans" w:hAnsi="Open Sans"/>
+        </w:rPr>
+      </w:pPr>
+      <w:r>
+        <w:rPr>
+          <w:rFonts w:ascii="Open Sans" w:cs="Open Sans" w:eastAsia="Open Sans" w:hAnsi="Open Sans"/>
+          <w:rtl w:val="0"/>
+        </w:rPr>
+        <w:t xml:space="preserve">JULY 2021 - PRESENT</w:t>
       </w:r>
     </w:p>
     <w:p>
@@ -1343,7 +1350,7 @@
           <w:rFonts w:ascii="Open Sans" w:cs="Open Sans" w:eastAsia="Open Sans" w:hAnsi="Open Sans"/>
           <w:rtl w:val="0"/>
         </w:rPr>
-        <w:t xml:space="preserve">I build websites for professionals and local small businesses. Operate all aspects of the business, including marketing, sales, customer service and accounting.</w:t>
+        <w:t xml:space="preserve">Provide services such as technical facilitation and training (group and individual), in addition to various technical services, and consulting to non-profit clients.</w:t>
       </w:r>
     </w:p>
     <w:p>
@@ -1358,14 +1365,14 @@
           <w:color w:val="2e4440"/>
         </w:rPr>
       </w:pPr>
-      <w:bookmarkStart w:colFirst="0" w:colLast="0" w:name="_3rdcrjn" w:id="16"/>
+      <w:bookmarkStart w:colFirst="0" w:colLast="0" w:name="_17dp8vu" w:id="16"/>
       <w:bookmarkEnd w:id="16"/>
       <w:r>
         <w:rPr>
           <w:rFonts w:ascii="Open Sans" w:cs="Open Sans" w:eastAsia="Open Sans" w:hAnsi="Open Sans"/>
           <w:rtl w:val="0"/>
         </w:rPr>
-        <w:t xml:space="preserve">MuseMasters Live</w:t>
+        <w:t xml:space="preserve">Digital Triptychs</w:t>
       </w:r>
       <w:r>
         <w:rPr>
@@ -1375,21 +1382,21 @@
           <w:color w:val="2e4440"/>
           <w:rtl w:val="0"/>
         </w:rPr>
-        <w:t xml:space="preserve"> — Founder &amp; Full Stack Developer</w:t>
-      </w:r>
-    </w:p>
-    <w:p>
-      <w:pPr>
-        <w:rPr>
-          <w:rFonts w:ascii="Open Sans" w:cs="Open Sans" w:eastAsia="Open Sans" w:hAnsi="Open Sans"/>
-        </w:rPr>
-      </w:pPr>
-      <w:r>
-        <w:rPr>
-          <w:rFonts w:ascii="Open Sans" w:cs="Open Sans" w:eastAsia="Open Sans" w:hAnsi="Open Sans"/>
-          <w:rtl w:val="0"/>
-        </w:rPr>
-        <w:t xml:space="preserve">JANUARY 2020 - PRESENT</w:t>
+        <w:t xml:space="preserve"> — Owner &amp; Freelance Web Developer</w:t>
+      </w:r>
+    </w:p>
+    <w:p>
+      <w:pPr>
+        <w:rPr>
+          <w:rFonts w:ascii="Open Sans" w:cs="Open Sans" w:eastAsia="Open Sans" w:hAnsi="Open Sans"/>
+        </w:rPr>
+      </w:pPr>
+      <w:r>
+        <w:rPr>
+          <w:rFonts w:ascii="Open Sans" w:cs="Open Sans" w:eastAsia="Open Sans" w:hAnsi="Open Sans"/>
+          <w:rtl w:val="0"/>
+        </w:rPr>
+        <w:t xml:space="preserve">OCTOBER 2016 - PRESENT</w:t>
       </w:r>
     </w:p>
     <w:p>
@@ -1402,17 +1409,9 @@
       <w:r>
         <w:rPr>
           <w:rFonts w:ascii="Open Sans" w:cs="Open Sans" w:eastAsia="Open Sans" w:hAnsi="Open Sans"/>
-          <w:highlight w:val="white"/>
-          <w:rtl w:val="0"/>
-        </w:rPr>
-        <w:t xml:space="preserve">A passion project, MuseMasters is a community-oriented, e-learning platform focused on live online music instruction.</w:t>
-      </w:r>
-      <w:r>
-        <w:rPr>
-          <w:rFonts w:ascii="Open Sans" w:cs="Open Sans" w:eastAsia="Open Sans" w:hAnsi="Open Sans"/>
-          <w:rtl w:val="0"/>
-        </w:rPr>
-        <w:t xml:space="preserve"> </w:t>
+          <w:rtl w:val="0"/>
+        </w:rPr>
+        <w:t xml:space="preserve">I build websites for professionals and local small businesses. Operate all aspects of the business, including marketing, sales, customer service and accounting.</w:t>
       </w:r>
     </w:p>
     <w:p>
@@ -1422,14 +1421,66 @@
         <w:keepLines w:val="0"/>
         <w:rPr>
           <w:rFonts w:ascii="Open Sans" w:cs="Open Sans" w:eastAsia="Open Sans" w:hAnsi="Open Sans"/>
-        </w:rPr>
-      </w:pPr>
-      <w:bookmarkStart w:colFirst="0" w:colLast="0" w:name="_26in1rg" w:id="17"/>
+          <w:b w:val="0"/>
+          <w:i w:val="1"/>
+          <w:color w:val="2e4440"/>
+        </w:rPr>
+      </w:pPr>
+      <w:bookmarkStart w:colFirst="0" w:colLast="0" w:name="_3rdcrjn" w:id="17"/>
       <w:bookmarkEnd w:id="17"/>
       <w:r>
         <w:rPr>
-          <w:rtl w:val="0"/>
-        </w:rPr>
+          <w:rFonts w:ascii="Open Sans" w:cs="Open Sans" w:eastAsia="Open Sans" w:hAnsi="Open Sans"/>
+          <w:rtl w:val="0"/>
+        </w:rPr>
+        <w:t xml:space="preserve">MuseMasters Live</w:t>
+      </w:r>
+      <w:r>
+        <w:rPr>
+          <w:rFonts w:ascii="Open Sans" w:cs="Open Sans" w:eastAsia="Open Sans" w:hAnsi="Open Sans"/>
+          <w:b w:val="0"/>
+          <w:i w:val="1"/>
+          <w:color w:val="2e4440"/>
+          <w:rtl w:val="0"/>
+        </w:rPr>
+        <w:t xml:space="preserve"> — Founder &amp; Full Stack Developer</w:t>
+      </w:r>
+    </w:p>
+    <w:p>
+      <w:pPr>
+        <w:rPr>
+          <w:rFonts w:ascii="Open Sans" w:cs="Open Sans" w:eastAsia="Open Sans" w:hAnsi="Open Sans"/>
+        </w:rPr>
+      </w:pPr>
+      <w:r>
+        <w:rPr>
+          <w:rFonts w:ascii="Open Sans" w:cs="Open Sans" w:eastAsia="Open Sans" w:hAnsi="Open Sans"/>
+          <w:rtl w:val="0"/>
+        </w:rPr>
+        <w:t xml:space="preserve">JANUARY 2020 - PRESENT</w:t>
+      </w:r>
+    </w:p>
+    <w:p>
+      <w:pPr>
+        <w:ind w:left="0" w:firstLine="0"/>
+        <w:rPr>
+          <w:rFonts w:ascii="Open Sans" w:cs="Open Sans" w:eastAsia="Open Sans" w:hAnsi="Open Sans"/>
+        </w:rPr>
+      </w:pPr>
+      <w:r>
+        <w:rPr>
+          <w:rFonts w:ascii="Open Sans" w:cs="Open Sans" w:eastAsia="Open Sans" w:hAnsi="Open Sans"/>
+          <w:highlight w:val="white"/>
+          <w:rtl w:val="0"/>
+        </w:rPr>
+        <w:t xml:space="preserve">A passion project, MuseMasters is a community-oriented, e-learning platform focused on live online music instruction.</w:t>
+      </w:r>
+      <w:r>
+        <w:rPr>
+          <w:rFonts w:ascii="Open Sans" w:cs="Open Sans" w:eastAsia="Open Sans" w:hAnsi="Open Sans"/>
+          <w:rtl w:val="0"/>
+        </w:rPr>
+        <w:t xml:space="preserve"> </w:t>
       </w:r>
     </w:p>
     <w:p>
@@ -1439,13 +1490,30 @@
         <w:keepLines w:val="0"/>
         <w:rPr>
           <w:rFonts w:ascii="Open Sans" w:cs="Open Sans" w:eastAsia="Open Sans" w:hAnsi="Open Sans"/>
+        </w:rPr>
+      </w:pPr>
+      <w:bookmarkStart w:colFirst="0" w:colLast="0" w:name="_26in1rg" w:id="18"/>
+      <w:bookmarkEnd w:id="18"/>
+      <w:r>
+        <w:rPr>
+          <w:rtl w:val="0"/>
+        </w:rPr>
+      </w:r>
+    </w:p>
+    <w:p>
+      <w:pPr>
+        <w:pStyle w:val="Heading2"/>
+        <w:keepNext w:val="0"/>
+        <w:keepLines w:val="0"/>
+        <w:rPr>
+          <w:rFonts w:ascii="Open Sans" w:cs="Open Sans" w:eastAsia="Open Sans" w:hAnsi="Open Sans"/>
           <w:b w:val="0"/>
           <w:i w:val="1"/>
           <w:color w:val="2e4440"/>
         </w:rPr>
       </w:pPr>
-      <w:bookmarkStart w:colFirst="0" w:colLast="0" w:name="_4ec5l0kpc3jl" w:id="18"/>
-      <w:bookmarkEnd w:id="18"/>
+      <w:bookmarkStart w:colFirst="0" w:colLast="0" w:name="_4ec5l0kpc3jl" w:id="19"/>
+      <w:bookmarkEnd w:id="19"/>
       <w:r>
         <w:rPr>
           <w:rFonts w:ascii="Open Sans" w:cs="Open Sans" w:eastAsia="Open Sans" w:hAnsi="Open Sans"/>
@@ -1742,8 +1810,8 @@
           <w:color w:val="2e4440"/>
         </w:rPr>
       </w:pPr>
-      <w:bookmarkStart w:colFirst="0" w:colLast="0" w:name="_lnxbz9" w:id="19"/>
-      <w:bookmarkEnd w:id="19"/>
+      <w:bookmarkStart w:colFirst="0" w:colLast="0" w:name="_lnxbz9" w:id="20"/>
+      <w:bookmarkEnd w:id="20"/>
       <w:r>
         <w:rPr>
           <w:rFonts w:ascii="Open Sans" w:cs="Open Sans" w:eastAsia="Open Sans" w:hAnsi="Open Sans"/>
@@ -1815,8 +1883,8 @@
           <w:b w:val="1"/>
         </w:rPr>
       </w:pPr>
-      <w:bookmarkStart w:colFirst="0" w:colLast="0" w:name="_35nkun2" w:id="20"/>
-      <w:bookmarkEnd w:id="20"/>
+      <w:bookmarkStart w:colFirst="0" w:colLast="0" w:name="_35nkun2" w:id="21"/>
+      <w:bookmarkEnd w:id="21"/>
       <w:r>
         <w:rPr>
           <w:rFonts w:ascii="Open Sans" w:cs="Open Sans" w:eastAsia="Open Sans" w:hAnsi="Open Sans"/>
@@ -1847,8 +1915,8 @@
           <w:b w:val="1"/>
         </w:rPr>
       </w:pPr>
-      <w:bookmarkStart w:colFirst="0" w:colLast="0" w:name="_1ksv4uv" w:id="21"/>
-      <w:bookmarkEnd w:id="21"/>
+      <w:bookmarkStart w:colFirst="0" w:colLast="0" w:name="_1ksv4uv" w:id="22"/>
+      <w:bookmarkEnd w:id="22"/>
       <w:r>
         <w:rPr>
           <w:rFonts w:ascii="Open Sans" w:cs="Open Sans" w:eastAsia="Open Sans" w:hAnsi="Open Sans"/>
@@ -1876,8 +1944,8 @@
           <w:color w:val="2e4440"/>
         </w:rPr>
       </w:pPr>
-      <w:bookmarkStart w:colFirst="0" w:colLast="0" w:name="_44sinio" w:id="22"/>
-      <w:bookmarkEnd w:id="22"/>
+      <w:bookmarkStart w:colFirst="0" w:colLast="0" w:name="_44sinio" w:id="23"/>
+      <w:bookmarkEnd w:id="23"/>
       <w:r>
         <w:rPr>
           <w:rFonts w:ascii="Open Sans" w:cs="Open Sans" w:eastAsia="Open Sans" w:hAnsi="Open Sans"/>
@@ -1995,6 +2063,28 @@
     </w:p>
     <w:p>
       <w:pPr>
+        <w:widowControl w:val="0"/>
+        <w:numPr>
+          <w:ilvl w:val="0"/>
+          <w:numId w:val="2"/>
+        </w:numPr>
+        <w:spacing w:before="0" w:line="312" w:lineRule="auto"/>
+        <w:ind w:left="720" w:right="300" w:hanging="360"/>
+        <w:rPr>
+          <w:rFonts w:ascii="Open Sans" w:cs="Open Sans" w:eastAsia="Open Sans" w:hAnsi="Open Sans"/>
+          <w:u w:val="none"/>
+        </w:rPr>
+      </w:pPr>
+      <w:r>
+        <w:rPr>
+          <w:rFonts w:ascii="Open Sans" w:cs="Open Sans" w:eastAsia="Open Sans" w:hAnsi="Open Sans"/>
+          <w:rtl w:val="0"/>
+        </w:rPr>
+        <w:t xml:space="preserve">Compiled and analyzed financial data for the purposes of credit applications.</w:t>
+      </w:r>
+    </w:p>
+    <w:p>
+      <w:pPr>
         <w:pStyle w:val="Heading1"/>
         <w:pageBreakBefore w:val="0"/>
         <w:widowControl w:val="0"/>
@@ -2002,8 +2092,8 @@
           <w:rFonts w:ascii="Open Sans" w:cs="Open Sans" w:eastAsia="Open Sans" w:hAnsi="Open Sans"/>
         </w:rPr>
       </w:pPr>
-      <w:bookmarkStart w:colFirst="0" w:colLast="0" w:name="_1ci93xb" w:id="23"/>
-      <w:bookmarkEnd w:id="23"/>
+      <w:bookmarkStart w:colFirst="0" w:colLast="0" w:name="_1ci93xb" w:id="24"/>
+      <w:bookmarkEnd w:id="24"/>
       <w:r>
         <w:rPr>
           <w:rFonts w:ascii="Open Sans" w:cs="Open Sans" w:eastAsia="Open Sans" w:hAnsi="Open Sans"/>

</xml_diff>